<commit_message>
Add deliverable report for week 2
</commit_message>
<xml_diff>
--- a/Rajith Ravikumar Week 2 deliverables report.docx
+++ b/Rajith Ravikumar Week 2 deliverables report.docx
@@ -412,6 +412,66 @@
         <w:t>Speedup vs Serial</w:t>
       </w:r>
     </w:p>
+    <w:p>
+      <w:pPr>
+        <w:rPr>
+          <w:b/>
+          <w:bCs/>
+        </w:rPr>
+      </w:pPr>
+      <w:r>
+        <w:rPr>
+          <w:b/>
+          <w:bCs/>
+        </w:rPr>
+        <w:t>Speed-up=</w:t>
+      </w:r>
+      <w:r>
+        <w:rPr>
+          <w:b/>
+          <w:bCs/>
+        </w:rPr>
+        <w:t xml:space="preserve"> </w:t>
+      </w:r>
+      <w:r>
+        <w:rPr>
+          <w:b/>
+          <w:bCs/>
+        </w:rPr>
+        <w:t>Tserial</w:t>
+      </w:r>
+      <w:r>
+        <w:rPr>
+          <w:rFonts w:ascii="Arial" w:hAnsi="Arial" w:cs="Arial"/>
+          <w:b/>
+          <w:bCs/>
+        </w:rPr>
+        <w:t>​</w:t>
+      </w:r>
+      <w:r>
+        <w:rPr>
+          <w:rFonts w:ascii="Arial" w:hAnsi="Arial" w:cs="Arial"/>
+          <w:b/>
+          <w:bCs/>
+        </w:rPr>
+        <w:t>/</w:t>
+      </w:r>
+      <w:r>
+        <w:rPr>
+          <w:b/>
+          <w:bCs/>
+        </w:rPr>
+        <w:t>Tparallel</w:t>
+      </w:r>
+      <w:r>
+        <w:rPr>
+          <w:rFonts w:ascii="Arial" w:hAnsi="Arial" w:cs="Arial"/>
+          <w:b/>
+          <w:bCs/>
+        </w:rPr>
+        <w:t>​</w:t>
+      </w:r>
+    </w:p>
     <w:tbl>
       <w:tblPr>
         <w:tblStyle w:val="TableGrid"/>
@@ -420,10 +480,10 @@
       </w:tblPr>
       <w:tblGrid>
         <w:gridCol w:w="1401"/>
-        <w:gridCol w:w="814"/>
+        <w:gridCol w:w="930"/>
         <w:gridCol w:w="1397"/>
-        <w:gridCol w:w="1999"/>
-        <w:gridCol w:w="1418"/>
+        <w:gridCol w:w="2000"/>
+        <w:gridCol w:w="1413"/>
       </w:tblGrid>
       <w:tr>
         <w:tc>
@@ -437,12 +497,16 @@
               <w:rPr>
                 <w:b/>
                 <w:bCs/>
+                <w:i/>
+                <w:iCs/>
               </w:rPr>
             </w:pPr>
             <w:r>
               <w:rPr>
                 <w:b/>
                 <w:bCs/>
+                <w:i/>
+                <w:iCs/>
               </w:rPr>
               <w:t>Dimension</w:t>
             </w:r>
@@ -459,12 +523,16 @@
               <w:rPr>
                 <w:b/>
                 <w:bCs/>
+                <w:i/>
+                <w:iCs/>
               </w:rPr>
             </w:pPr>
             <w:r>
               <w:rPr>
                 <w:b/>
                 <w:bCs/>
+                <w:i/>
+                <w:iCs/>
               </w:rPr>
               <w:t>task0</w:t>
             </w:r>
@@ -481,12 +549,16 @@
               <w:rPr>
                 <w:b/>
                 <w:bCs/>
+                <w:i/>
+                <w:iCs/>
               </w:rPr>
             </w:pPr>
             <w:r>
               <w:rPr>
                 <w:b/>
                 <w:bCs/>
+                <w:i/>
+                <w:iCs/>
               </w:rPr>
               <w:t>mergepath</w:t>
             </w:r>
@@ -503,12 +575,16 @@
               <w:rPr>
                 <w:b/>
                 <w:bCs/>
+                <w:i/>
+                <w:iCs/>
               </w:rPr>
             </w:pPr>
             <w:r>
               <w:rPr>
                 <w:b/>
                 <w:bCs/>
+                <w:i/>
+                <w:iCs/>
               </w:rPr>
               <w:t>mergepath_omp</w:t>
             </w:r>
@@ -525,12 +601,16 @@
               <w:rPr>
                 <w:b/>
                 <w:bCs/>
+                <w:i/>
+                <w:iCs/>
               </w:rPr>
             </w:pPr>
             <w:r>
               <w:rPr>
                 <w:b/>
                 <w:bCs/>
+                <w:i/>
+                <w:iCs/>
               </w:rPr>
               <w:t>distributed</w:t>
             </w:r>
@@ -546,65 +626,107 @@
           <w:p>
             <w:pPr>
               <w:spacing w:after="160" w:line="278" w:lineRule="auto"/>
-            </w:pPr>
-            <w:r>
-              <w:t>512</w:t>
-            </w:r>
-          </w:p>
-        </w:tc>
-        <w:tc>
-          <w:tcPr>
-            <w:tcW w:w="0" w:type="auto"/>
-            <w:hideMark/>
-          </w:tcPr>
-          <w:p>
-            <w:pPr>
-              <w:spacing w:after="160" w:line="278" w:lineRule="auto"/>
-            </w:pPr>
-            <w:r>
-              <w:t>4.17×</w:t>
-            </w:r>
-          </w:p>
-        </w:tc>
-        <w:tc>
-          <w:tcPr>
-            <w:tcW w:w="0" w:type="auto"/>
-            <w:hideMark/>
-          </w:tcPr>
-          <w:p>
-            <w:pPr>
-              <w:spacing w:after="160" w:line="278" w:lineRule="auto"/>
-            </w:pPr>
-            <w:r>
-              <w:t>3.11×</w:t>
-            </w:r>
-          </w:p>
-        </w:tc>
-        <w:tc>
-          <w:tcPr>
-            <w:tcW w:w="0" w:type="auto"/>
-            <w:hideMark/>
-          </w:tcPr>
-          <w:p>
-            <w:pPr>
-              <w:spacing w:after="160" w:line="278" w:lineRule="auto"/>
-            </w:pPr>
-            <w:r>
-              <w:t>3.83×</w:t>
-            </w:r>
-          </w:p>
-        </w:tc>
-        <w:tc>
-          <w:tcPr>
-            <w:tcW w:w="0" w:type="auto"/>
-            <w:hideMark/>
-          </w:tcPr>
-          <w:p>
-            <w:pPr>
-              <w:spacing w:after="160" w:line="278" w:lineRule="auto"/>
-            </w:pPr>
-            <w:r>
-              <w:t>5.78×</w:t>
+              <w:rPr>
+                <w:i/>
+                <w:iCs/>
+              </w:rPr>
+            </w:pPr>
+            <w:r>
+              <w:rPr>
+                <w:i/>
+                <w:iCs/>
+              </w:rPr>
+              <w:t>4</w:t>
+            </w:r>
+          </w:p>
+        </w:tc>
+        <w:tc>
+          <w:tcPr>
+            <w:tcW w:w="0" w:type="auto"/>
+            <w:hideMark/>
+          </w:tcPr>
+          <w:p>
+            <w:pPr>
+              <w:spacing w:after="160" w:line="278" w:lineRule="auto"/>
+              <w:rPr>
+                <w:i/>
+                <w:iCs/>
+              </w:rPr>
+            </w:pPr>
+            <w:r>
+              <w:rPr>
+                <w:b/>
+                <w:bCs/>
+                <w:i/>
+                <w:iCs/>
+              </w:rPr>
+              <w:t>0.01×</w:t>
+            </w:r>
+          </w:p>
+        </w:tc>
+        <w:tc>
+          <w:tcPr>
+            <w:tcW w:w="0" w:type="auto"/>
+            <w:hideMark/>
+          </w:tcPr>
+          <w:p>
+            <w:pPr>
+              <w:spacing w:after="160" w:line="278" w:lineRule="auto"/>
+              <w:rPr>
+                <w:i/>
+                <w:iCs/>
+              </w:rPr>
+            </w:pPr>
+            <w:r>
+              <w:rPr>
+                <w:i/>
+                <w:iCs/>
+              </w:rPr>
+              <w:t>0.10×</w:t>
+            </w:r>
+          </w:p>
+        </w:tc>
+        <w:tc>
+          <w:tcPr>
+            <w:tcW w:w="0" w:type="auto"/>
+            <w:hideMark/>
+          </w:tcPr>
+          <w:p>
+            <w:pPr>
+              <w:spacing w:after="160" w:line="278" w:lineRule="auto"/>
+              <w:rPr>
+                <w:i/>
+                <w:iCs/>
+              </w:rPr>
+            </w:pPr>
+            <w:r>
+              <w:rPr>
+                <w:i/>
+                <w:iCs/>
+              </w:rPr>
+              <w:t>0.15×</w:t>
+            </w:r>
+          </w:p>
+        </w:tc>
+        <w:tc>
+          <w:tcPr>
+            <w:tcW w:w="0" w:type="auto"/>
+            <w:hideMark/>
+          </w:tcPr>
+          <w:p>
+            <w:pPr>
+              <w:spacing w:after="160" w:line="278" w:lineRule="auto"/>
+              <w:rPr>
+                <w:i/>
+                <w:iCs/>
+              </w:rPr>
+            </w:pPr>
+            <w:r>
+              <w:rPr>
+                <w:i/>
+                <w:iCs/>
+              </w:rPr>
+              <w:t>0.01×</w:t>
             </w:r>
           </w:p>
         </w:tc>
@@ -618,65 +740,107 @@
           <w:p>
             <w:pPr>
               <w:spacing w:after="160" w:line="278" w:lineRule="auto"/>
-            </w:pPr>
-            <w:r>
-              <w:t>1024</w:t>
-            </w:r>
-          </w:p>
-        </w:tc>
-        <w:tc>
-          <w:tcPr>
-            <w:tcW w:w="0" w:type="auto"/>
-            <w:hideMark/>
-          </w:tcPr>
-          <w:p>
-            <w:pPr>
-              <w:spacing w:after="160" w:line="278" w:lineRule="auto"/>
-            </w:pPr>
-            <w:r>
-              <w:t>5.66×</w:t>
-            </w:r>
-          </w:p>
-        </w:tc>
-        <w:tc>
-          <w:tcPr>
-            <w:tcW w:w="0" w:type="auto"/>
-            <w:hideMark/>
-          </w:tcPr>
-          <w:p>
-            <w:pPr>
-              <w:spacing w:after="160" w:line="278" w:lineRule="auto"/>
-            </w:pPr>
-            <w:r>
-              <w:t>4.27×</w:t>
-            </w:r>
-          </w:p>
-        </w:tc>
-        <w:tc>
-          <w:tcPr>
-            <w:tcW w:w="0" w:type="auto"/>
-            <w:hideMark/>
-          </w:tcPr>
-          <w:p>
-            <w:pPr>
-              <w:spacing w:after="160" w:line="278" w:lineRule="auto"/>
-            </w:pPr>
-            <w:r>
-              <w:t>4.32×</w:t>
-            </w:r>
-          </w:p>
-        </w:tc>
-        <w:tc>
-          <w:tcPr>
-            <w:tcW w:w="0" w:type="auto"/>
-            <w:hideMark/>
-          </w:tcPr>
-          <w:p>
-            <w:pPr>
-              <w:spacing w:after="160" w:line="278" w:lineRule="auto"/>
-            </w:pPr>
-            <w:r>
-              <w:t>6.64×</w:t>
+              <w:rPr>
+                <w:i/>
+                <w:iCs/>
+              </w:rPr>
+            </w:pPr>
+            <w:r>
+              <w:rPr>
+                <w:i/>
+                <w:iCs/>
+              </w:rPr>
+              <w:t>8</w:t>
+            </w:r>
+          </w:p>
+        </w:tc>
+        <w:tc>
+          <w:tcPr>
+            <w:tcW w:w="0" w:type="auto"/>
+            <w:hideMark/>
+          </w:tcPr>
+          <w:p>
+            <w:pPr>
+              <w:spacing w:after="160" w:line="278" w:lineRule="auto"/>
+              <w:rPr>
+                <w:i/>
+                <w:iCs/>
+              </w:rPr>
+            </w:pPr>
+            <w:r>
+              <w:rPr>
+                <w:b/>
+                <w:bCs/>
+                <w:i/>
+                <w:iCs/>
+              </w:rPr>
+              <w:t>0.09×</w:t>
+            </w:r>
+          </w:p>
+        </w:tc>
+        <w:tc>
+          <w:tcPr>
+            <w:tcW w:w="0" w:type="auto"/>
+            <w:hideMark/>
+          </w:tcPr>
+          <w:p>
+            <w:pPr>
+              <w:spacing w:after="160" w:line="278" w:lineRule="auto"/>
+              <w:rPr>
+                <w:i/>
+                <w:iCs/>
+              </w:rPr>
+            </w:pPr>
+            <w:r>
+              <w:rPr>
+                <w:i/>
+                <w:iCs/>
+              </w:rPr>
+              <w:t>0.28×</w:t>
+            </w:r>
+          </w:p>
+        </w:tc>
+        <w:tc>
+          <w:tcPr>
+            <w:tcW w:w="0" w:type="auto"/>
+            <w:hideMark/>
+          </w:tcPr>
+          <w:p>
+            <w:pPr>
+              <w:spacing w:after="160" w:line="278" w:lineRule="auto"/>
+              <w:rPr>
+                <w:i/>
+                <w:iCs/>
+              </w:rPr>
+            </w:pPr>
+            <w:r>
+              <w:rPr>
+                <w:i/>
+                <w:iCs/>
+              </w:rPr>
+              <w:t>0.36×</w:t>
+            </w:r>
+          </w:p>
+        </w:tc>
+        <w:tc>
+          <w:tcPr>
+            <w:tcW w:w="0" w:type="auto"/>
+            <w:hideMark/>
+          </w:tcPr>
+          <w:p>
+            <w:pPr>
+              <w:spacing w:after="160" w:line="278" w:lineRule="auto"/>
+              <w:rPr>
+                <w:i/>
+                <w:iCs/>
+              </w:rPr>
+            </w:pPr>
+            <w:r>
+              <w:rPr>
+                <w:i/>
+                <w:iCs/>
+              </w:rPr>
+              <w:t>0.51×</w:t>
             </w:r>
           </w:p>
         </w:tc>
@@ -690,65 +854,107 @@
           <w:p>
             <w:pPr>
               <w:spacing w:after="160" w:line="278" w:lineRule="auto"/>
-            </w:pPr>
-            <w:r>
-              <w:t>2048</w:t>
-            </w:r>
-          </w:p>
-        </w:tc>
-        <w:tc>
-          <w:tcPr>
-            <w:tcW w:w="0" w:type="auto"/>
-            <w:hideMark/>
-          </w:tcPr>
-          <w:p>
-            <w:pPr>
-              <w:spacing w:after="160" w:line="278" w:lineRule="auto"/>
-            </w:pPr>
-            <w:r>
-              <w:t>7.63×</w:t>
-            </w:r>
-          </w:p>
-        </w:tc>
-        <w:tc>
-          <w:tcPr>
-            <w:tcW w:w="0" w:type="auto"/>
-            <w:hideMark/>
-          </w:tcPr>
-          <w:p>
-            <w:pPr>
-              <w:spacing w:after="160" w:line="278" w:lineRule="auto"/>
-            </w:pPr>
-            <w:r>
-              <w:t>5.42×</w:t>
-            </w:r>
-          </w:p>
-        </w:tc>
-        <w:tc>
-          <w:tcPr>
-            <w:tcW w:w="0" w:type="auto"/>
-            <w:hideMark/>
-          </w:tcPr>
-          <w:p>
-            <w:pPr>
-              <w:spacing w:after="160" w:line="278" w:lineRule="auto"/>
-            </w:pPr>
-            <w:r>
-              <w:t>5.26×</w:t>
-            </w:r>
-          </w:p>
-        </w:tc>
-        <w:tc>
-          <w:tcPr>
-            <w:tcW w:w="0" w:type="auto"/>
-            <w:hideMark/>
-          </w:tcPr>
-          <w:p>
-            <w:pPr>
-              <w:spacing w:after="160" w:line="278" w:lineRule="auto"/>
-            </w:pPr>
-            <w:r>
-              <w:t>3.50×</w:t>
+              <w:rPr>
+                <w:i/>
+                <w:iCs/>
+              </w:rPr>
+            </w:pPr>
+            <w:r>
+              <w:rPr>
+                <w:i/>
+                <w:iCs/>
+              </w:rPr>
+              <w:t>16</w:t>
+            </w:r>
+          </w:p>
+        </w:tc>
+        <w:tc>
+          <w:tcPr>
+            <w:tcW w:w="0" w:type="auto"/>
+            <w:hideMark/>
+          </w:tcPr>
+          <w:p>
+            <w:pPr>
+              <w:spacing w:after="160" w:line="278" w:lineRule="auto"/>
+              <w:rPr>
+                <w:i/>
+                <w:iCs/>
+              </w:rPr>
+            </w:pPr>
+            <w:r>
+              <w:rPr>
+                <w:b/>
+                <w:bCs/>
+                <w:i/>
+                <w:iCs/>
+              </w:rPr>
+              <w:t>0.72×</w:t>
+            </w:r>
+          </w:p>
+        </w:tc>
+        <w:tc>
+          <w:tcPr>
+            <w:tcW w:w="0" w:type="auto"/>
+            <w:hideMark/>
+          </w:tcPr>
+          <w:p>
+            <w:pPr>
+              <w:spacing w:after="160" w:line="278" w:lineRule="auto"/>
+              <w:rPr>
+                <w:i/>
+                <w:iCs/>
+              </w:rPr>
+            </w:pPr>
+            <w:r>
+              <w:rPr>
+                <w:i/>
+                <w:iCs/>
+              </w:rPr>
+              <w:t>1.00×</w:t>
+            </w:r>
+          </w:p>
+        </w:tc>
+        <w:tc>
+          <w:tcPr>
+            <w:tcW w:w="0" w:type="auto"/>
+            <w:hideMark/>
+          </w:tcPr>
+          <w:p>
+            <w:pPr>
+              <w:spacing w:after="160" w:line="278" w:lineRule="auto"/>
+              <w:rPr>
+                <w:i/>
+                <w:iCs/>
+              </w:rPr>
+            </w:pPr>
+            <w:r>
+              <w:rPr>
+                <w:i/>
+                <w:iCs/>
+              </w:rPr>
+              <w:t>0.72×</w:t>
+            </w:r>
+          </w:p>
+        </w:tc>
+        <w:tc>
+          <w:tcPr>
+            <w:tcW w:w="0" w:type="auto"/>
+            <w:hideMark/>
+          </w:tcPr>
+          <w:p>
+            <w:pPr>
+              <w:spacing w:after="160" w:line="278" w:lineRule="auto"/>
+              <w:rPr>
+                <w:i/>
+                <w:iCs/>
+              </w:rPr>
+            </w:pPr>
+            <w:r>
+              <w:rPr>
+                <w:i/>
+                <w:iCs/>
+              </w:rPr>
+              <w:t>1.00×</w:t>
             </w:r>
           </w:p>
         </w:tc>
@@ -762,65 +968,107 @@
           <w:p>
             <w:pPr>
               <w:spacing w:after="160" w:line="278" w:lineRule="auto"/>
-            </w:pPr>
-            <w:r>
-              <w:t>4096</w:t>
-            </w:r>
-          </w:p>
-        </w:tc>
-        <w:tc>
-          <w:tcPr>
-            <w:tcW w:w="0" w:type="auto"/>
-            <w:hideMark/>
-          </w:tcPr>
-          <w:p>
-            <w:pPr>
-              <w:spacing w:after="160" w:line="278" w:lineRule="auto"/>
-            </w:pPr>
-            <w:r>
-              <w:t>4.43×</w:t>
-            </w:r>
-          </w:p>
-        </w:tc>
-        <w:tc>
-          <w:tcPr>
-            <w:tcW w:w="0" w:type="auto"/>
-            <w:hideMark/>
-          </w:tcPr>
-          <w:p>
-            <w:pPr>
-              <w:spacing w:after="160" w:line="278" w:lineRule="auto"/>
-            </w:pPr>
-            <w:r>
-              <w:t>3.86×</w:t>
-            </w:r>
-          </w:p>
-        </w:tc>
-        <w:tc>
-          <w:tcPr>
-            <w:tcW w:w="0" w:type="auto"/>
-            <w:hideMark/>
-          </w:tcPr>
-          <w:p>
-            <w:pPr>
-              <w:spacing w:after="160" w:line="278" w:lineRule="auto"/>
-            </w:pPr>
-            <w:r>
-              <w:t>3.33×</w:t>
-            </w:r>
-          </w:p>
-        </w:tc>
-        <w:tc>
-          <w:tcPr>
-            <w:tcW w:w="0" w:type="auto"/>
-            <w:hideMark/>
-          </w:tcPr>
-          <w:p>
-            <w:pPr>
-              <w:spacing w:after="160" w:line="278" w:lineRule="auto"/>
-            </w:pPr>
-            <w:r>
-              <w:t>3.49×</w:t>
+              <w:rPr>
+                <w:i/>
+                <w:iCs/>
+              </w:rPr>
+            </w:pPr>
+            <w:r>
+              <w:rPr>
+                <w:i/>
+                <w:iCs/>
+              </w:rPr>
+              <w:t>32</w:t>
+            </w:r>
+          </w:p>
+        </w:tc>
+        <w:tc>
+          <w:tcPr>
+            <w:tcW w:w="0" w:type="auto"/>
+            <w:hideMark/>
+          </w:tcPr>
+          <w:p>
+            <w:pPr>
+              <w:spacing w:after="160" w:line="278" w:lineRule="auto"/>
+              <w:rPr>
+                <w:i/>
+                <w:iCs/>
+              </w:rPr>
+            </w:pPr>
+            <w:r>
+              <w:rPr>
+                <w:b/>
+                <w:bCs/>
+                <w:i/>
+                <w:iCs/>
+              </w:rPr>
+              <w:t>1.35×</w:t>
+            </w:r>
+          </w:p>
+        </w:tc>
+        <w:tc>
+          <w:tcPr>
+            <w:tcW w:w="0" w:type="auto"/>
+            <w:hideMark/>
+          </w:tcPr>
+          <w:p>
+            <w:pPr>
+              <w:spacing w:after="160" w:line="278" w:lineRule="auto"/>
+              <w:rPr>
+                <w:i/>
+                <w:iCs/>
+              </w:rPr>
+            </w:pPr>
+            <w:r>
+              <w:rPr>
+                <w:i/>
+                <w:iCs/>
+              </w:rPr>
+              <w:t>1.50×</w:t>
+            </w:r>
+          </w:p>
+        </w:tc>
+        <w:tc>
+          <w:tcPr>
+            <w:tcW w:w="0" w:type="auto"/>
+            <w:hideMark/>
+          </w:tcPr>
+          <w:p>
+            <w:pPr>
+              <w:spacing w:after="160" w:line="278" w:lineRule="auto"/>
+              <w:rPr>
+                <w:i/>
+                <w:iCs/>
+              </w:rPr>
+            </w:pPr>
+            <w:r>
+              <w:rPr>
+                <w:i/>
+                <w:iCs/>
+              </w:rPr>
+              <w:t>1.50×</w:t>
+            </w:r>
+          </w:p>
+        </w:tc>
+        <w:tc>
+          <w:tcPr>
+            <w:tcW w:w="0" w:type="auto"/>
+            <w:hideMark/>
+          </w:tcPr>
+          <w:p>
+            <w:pPr>
+              <w:spacing w:after="160" w:line="278" w:lineRule="auto"/>
+              <w:rPr>
+                <w:i/>
+                <w:iCs/>
+              </w:rPr>
+            </w:pPr>
+            <w:r>
+              <w:rPr>
+                <w:i/>
+                <w:iCs/>
+              </w:rPr>
+              <w:t>2.25×</w:t>
             </w:r>
           </w:p>
         </w:tc>
@@ -834,65 +1082,107 @@
           <w:p>
             <w:pPr>
               <w:spacing w:after="160" w:line="278" w:lineRule="auto"/>
-            </w:pPr>
-            <w:r>
-              <w:t>8192</w:t>
-            </w:r>
-          </w:p>
-        </w:tc>
-        <w:tc>
-          <w:tcPr>
-            <w:tcW w:w="0" w:type="auto"/>
-            <w:hideMark/>
-          </w:tcPr>
-          <w:p>
-            <w:pPr>
-              <w:spacing w:after="160" w:line="278" w:lineRule="auto"/>
-            </w:pPr>
-            <w:r>
-              <w:t>6.52×</w:t>
-            </w:r>
-          </w:p>
-        </w:tc>
-        <w:tc>
-          <w:tcPr>
-            <w:tcW w:w="0" w:type="auto"/>
-            <w:hideMark/>
-          </w:tcPr>
-          <w:p>
-            <w:pPr>
-              <w:spacing w:after="160" w:line="278" w:lineRule="auto"/>
-            </w:pPr>
-            <w:r>
-              <w:t>4.98×</w:t>
-            </w:r>
-          </w:p>
-        </w:tc>
-        <w:tc>
-          <w:tcPr>
-            <w:tcW w:w="0" w:type="auto"/>
-            <w:hideMark/>
-          </w:tcPr>
-          <w:p>
-            <w:pPr>
-              <w:spacing w:after="160" w:line="278" w:lineRule="auto"/>
-            </w:pPr>
-            <w:r>
-              <w:t>4.91×</w:t>
-            </w:r>
-          </w:p>
-        </w:tc>
-        <w:tc>
-          <w:tcPr>
-            <w:tcW w:w="0" w:type="auto"/>
-            <w:hideMark/>
-          </w:tcPr>
-          <w:p>
-            <w:pPr>
-              <w:spacing w:after="160" w:line="278" w:lineRule="auto"/>
-            </w:pPr>
-            <w:r>
-              <w:t>7.72×</w:t>
+              <w:rPr>
+                <w:i/>
+                <w:iCs/>
+              </w:rPr>
+            </w:pPr>
+            <w:r>
+              <w:rPr>
+                <w:i/>
+                <w:iCs/>
+              </w:rPr>
+              <w:t>64</w:t>
+            </w:r>
+          </w:p>
+        </w:tc>
+        <w:tc>
+          <w:tcPr>
+            <w:tcW w:w="0" w:type="auto"/>
+            <w:hideMark/>
+          </w:tcPr>
+          <w:p>
+            <w:pPr>
+              <w:spacing w:after="160" w:line="278" w:lineRule="auto"/>
+              <w:rPr>
+                <w:i/>
+                <w:iCs/>
+              </w:rPr>
+            </w:pPr>
+            <w:r>
+              <w:rPr>
+                <w:b/>
+                <w:bCs/>
+                <w:i/>
+                <w:iCs/>
+              </w:rPr>
+              <w:t>2.95×</w:t>
+            </w:r>
+          </w:p>
+        </w:tc>
+        <w:tc>
+          <w:tcPr>
+            <w:tcW w:w="0" w:type="auto"/>
+            <w:hideMark/>
+          </w:tcPr>
+          <w:p>
+            <w:pPr>
+              <w:spacing w:after="160" w:line="278" w:lineRule="auto"/>
+              <w:rPr>
+                <w:i/>
+                <w:iCs/>
+              </w:rPr>
+            </w:pPr>
+            <w:r>
+              <w:rPr>
+                <w:i/>
+                <w:iCs/>
+              </w:rPr>
+              <w:t>2.50×</w:t>
+            </w:r>
+          </w:p>
+        </w:tc>
+        <w:tc>
+          <w:tcPr>
+            <w:tcW w:w="0" w:type="auto"/>
+            <w:hideMark/>
+          </w:tcPr>
+          <w:p>
+            <w:pPr>
+              <w:spacing w:after="160" w:line="278" w:lineRule="auto"/>
+              <w:rPr>
+                <w:i/>
+                <w:iCs/>
+              </w:rPr>
+            </w:pPr>
+            <w:r>
+              <w:rPr>
+                <w:i/>
+                <w:iCs/>
+              </w:rPr>
+              <w:t>2.70×</w:t>
+            </w:r>
+          </w:p>
+        </w:tc>
+        <w:tc>
+          <w:tcPr>
+            <w:tcW w:w="0" w:type="auto"/>
+            <w:hideMark/>
+          </w:tcPr>
+          <w:p>
+            <w:pPr>
+              <w:spacing w:after="160" w:line="278" w:lineRule="auto"/>
+              <w:rPr>
+                <w:i/>
+                <w:iCs/>
+              </w:rPr>
+            </w:pPr>
+            <w:r>
+              <w:rPr>
+                <w:i/>
+                <w:iCs/>
+              </w:rPr>
+              <w:t>4.05×</w:t>
             </w:r>
           </w:p>
         </w:tc>
@@ -906,65 +1196,107 @@
           <w:p>
             <w:pPr>
               <w:spacing w:after="160" w:line="278" w:lineRule="auto"/>
-            </w:pPr>
-            <w:r>
-              <w:t>16384</w:t>
-            </w:r>
-          </w:p>
-        </w:tc>
-        <w:tc>
-          <w:tcPr>
-            <w:tcW w:w="0" w:type="auto"/>
-            <w:hideMark/>
-          </w:tcPr>
-          <w:p>
-            <w:pPr>
-              <w:spacing w:after="160" w:line="278" w:lineRule="auto"/>
-            </w:pPr>
-            <w:r>
-              <w:t>6.50×</w:t>
-            </w:r>
-          </w:p>
-        </w:tc>
-        <w:tc>
-          <w:tcPr>
-            <w:tcW w:w="0" w:type="auto"/>
-            <w:hideMark/>
-          </w:tcPr>
-          <w:p>
-            <w:pPr>
-              <w:spacing w:after="160" w:line="278" w:lineRule="auto"/>
-            </w:pPr>
-            <w:r>
-              <w:t>5.21×</w:t>
-            </w:r>
-          </w:p>
-        </w:tc>
-        <w:tc>
-          <w:tcPr>
-            <w:tcW w:w="0" w:type="auto"/>
-            <w:hideMark/>
-          </w:tcPr>
-          <w:p>
-            <w:pPr>
-              <w:spacing w:after="160" w:line="278" w:lineRule="auto"/>
-            </w:pPr>
-            <w:r>
-              <w:t>5.42×</w:t>
-            </w:r>
-          </w:p>
-        </w:tc>
-        <w:tc>
-          <w:tcPr>
-            <w:tcW w:w="0" w:type="auto"/>
-            <w:hideMark/>
-          </w:tcPr>
-          <w:p>
-            <w:pPr>
-              <w:spacing w:after="160" w:line="278" w:lineRule="auto"/>
-            </w:pPr>
-            <w:r>
-              <w:t>6.80×</w:t>
+              <w:rPr>
+                <w:i/>
+                <w:iCs/>
+              </w:rPr>
+            </w:pPr>
+            <w:r>
+              <w:rPr>
+                <w:i/>
+                <w:iCs/>
+              </w:rPr>
+              <w:t>128</w:t>
+            </w:r>
+          </w:p>
+        </w:tc>
+        <w:tc>
+          <w:tcPr>
+            <w:tcW w:w="0" w:type="auto"/>
+            <w:hideMark/>
+          </w:tcPr>
+          <w:p>
+            <w:pPr>
+              <w:spacing w:after="160" w:line="278" w:lineRule="auto"/>
+              <w:rPr>
+                <w:i/>
+                <w:iCs/>
+              </w:rPr>
+            </w:pPr>
+            <w:r>
+              <w:rPr>
+                <w:b/>
+                <w:bCs/>
+                <w:i/>
+                <w:iCs/>
+              </w:rPr>
+              <w:t>3.33×</w:t>
+            </w:r>
+          </w:p>
+        </w:tc>
+        <w:tc>
+          <w:tcPr>
+            <w:tcW w:w="0" w:type="auto"/>
+            <w:hideMark/>
+          </w:tcPr>
+          <w:p>
+            <w:pPr>
+              <w:spacing w:after="160" w:line="278" w:lineRule="auto"/>
+              <w:rPr>
+                <w:i/>
+                <w:iCs/>
+              </w:rPr>
+            </w:pPr>
+            <w:r>
+              <w:rPr>
+                <w:i/>
+                <w:iCs/>
+              </w:rPr>
+              <w:t>2.46×</w:t>
+            </w:r>
+          </w:p>
+        </w:tc>
+        <w:tc>
+          <w:tcPr>
+            <w:tcW w:w="0" w:type="auto"/>
+            <w:hideMark/>
+          </w:tcPr>
+          <w:p>
+            <w:pPr>
+              <w:spacing w:after="160" w:line="278" w:lineRule="auto"/>
+              <w:rPr>
+                <w:i/>
+                <w:iCs/>
+              </w:rPr>
+            </w:pPr>
+            <w:r>
+              <w:rPr>
+                <w:i/>
+                <w:iCs/>
+              </w:rPr>
+              <w:t>2.83×</w:t>
+            </w:r>
+          </w:p>
+        </w:tc>
+        <w:tc>
+          <w:tcPr>
+            <w:tcW w:w="0" w:type="auto"/>
+            <w:hideMark/>
+          </w:tcPr>
+          <w:p>
+            <w:pPr>
+              <w:spacing w:after="160" w:line="278" w:lineRule="auto"/>
+              <w:rPr>
+                <w:i/>
+                <w:iCs/>
+              </w:rPr>
+            </w:pPr>
+            <w:r>
+              <w:rPr>
+                <w:i/>
+                <w:iCs/>
+              </w:rPr>
+              <w:t>2.10×</w:t>
             </w:r>
           </w:p>
         </w:tc>
@@ -978,79 +1310,912 @@
           <w:p>
             <w:pPr>
               <w:spacing w:after="160" w:line="278" w:lineRule="auto"/>
-            </w:pPr>
-            <w:r>
-              <w:t>32768</w:t>
-            </w:r>
-          </w:p>
-        </w:tc>
-        <w:tc>
-          <w:tcPr>
-            <w:tcW w:w="0" w:type="auto"/>
-            <w:hideMark/>
-          </w:tcPr>
-          <w:p>
-            <w:pPr>
-              <w:spacing w:after="160" w:line="278" w:lineRule="auto"/>
-            </w:pPr>
-            <w:r>
-              <w:t>7.52×</w:t>
-            </w:r>
-          </w:p>
-        </w:tc>
-        <w:tc>
-          <w:tcPr>
-            <w:tcW w:w="0" w:type="auto"/>
-            <w:hideMark/>
-          </w:tcPr>
-          <w:p>
-            <w:pPr>
-              <w:spacing w:after="160" w:line="278" w:lineRule="auto"/>
-            </w:pPr>
-            <w:r>
-              <w:t>5.57×</w:t>
-            </w:r>
-          </w:p>
-        </w:tc>
-        <w:tc>
-          <w:tcPr>
-            <w:tcW w:w="0" w:type="auto"/>
-            <w:hideMark/>
-          </w:tcPr>
-          <w:p>
-            <w:pPr>
-              <w:spacing w:after="160" w:line="278" w:lineRule="auto"/>
-            </w:pPr>
-            <w:r>
-              <w:t>4.94×</w:t>
-            </w:r>
-          </w:p>
-        </w:tc>
-        <w:tc>
-          <w:tcPr>
-            <w:tcW w:w="0" w:type="auto"/>
-            <w:hideMark/>
-          </w:tcPr>
-          <w:p>
-            <w:pPr>
-              <w:spacing w:after="160" w:line="278" w:lineRule="auto"/>
-            </w:pPr>
-            <w:r>
-              <w:t>7.58×</w:t>
+              <w:rPr>
+                <w:i/>
+                <w:iCs/>
+              </w:rPr>
+            </w:pPr>
+            <w:r>
+              <w:rPr>
+                <w:i/>
+                <w:iCs/>
+              </w:rPr>
+              <w:t>256</w:t>
+            </w:r>
+          </w:p>
+        </w:tc>
+        <w:tc>
+          <w:tcPr>
+            <w:tcW w:w="0" w:type="auto"/>
+            <w:hideMark/>
+          </w:tcPr>
+          <w:p>
+            <w:pPr>
+              <w:spacing w:after="160" w:line="278" w:lineRule="auto"/>
+              <w:rPr>
+                <w:i/>
+                <w:iCs/>
+              </w:rPr>
+            </w:pPr>
+            <w:r>
+              <w:rPr>
+                <w:b/>
+                <w:bCs/>
+                <w:i/>
+                <w:iCs/>
+              </w:rPr>
+              <w:t>2.91×</w:t>
+            </w:r>
+          </w:p>
+        </w:tc>
+        <w:tc>
+          <w:tcPr>
+            <w:tcW w:w="0" w:type="auto"/>
+            <w:hideMark/>
+          </w:tcPr>
+          <w:p>
+            <w:pPr>
+              <w:spacing w:after="160" w:line="278" w:lineRule="auto"/>
+              <w:rPr>
+                <w:i/>
+                <w:iCs/>
+              </w:rPr>
+            </w:pPr>
+            <w:r>
+              <w:rPr>
+                <w:i/>
+                <w:iCs/>
+              </w:rPr>
+              <w:t>2.29×</w:t>
+            </w:r>
+          </w:p>
+        </w:tc>
+        <w:tc>
+          <w:tcPr>
+            <w:tcW w:w="0" w:type="auto"/>
+            <w:hideMark/>
+          </w:tcPr>
+          <w:p>
+            <w:pPr>
+              <w:spacing w:after="160" w:line="278" w:lineRule="auto"/>
+              <w:rPr>
+                <w:i/>
+                <w:iCs/>
+              </w:rPr>
+            </w:pPr>
+            <w:r>
+              <w:rPr>
+                <w:i/>
+                <w:iCs/>
+              </w:rPr>
+              <w:t>2.35×</w:t>
+            </w:r>
+          </w:p>
+        </w:tc>
+        <w:tc>
+          <w:tcPr>
+            <w:tcW w:w="0" w:type="auto"/>
+            <w:hideMark/>
+          </w:tcPr>
+          <w:p>
+            <w:pPr>
+              <w:spacing w:after="160" w:line="278" w:lineRule="auto"/>
+              <w:rPr>
+                <w:i/>
+                <w:iCs/>
+              </w:rPr>
+            </w:pPr>
+            <w:r>
+              <w:rPr>
+                <w:i/>
+                <w:iCs/>
+              </w:rPr>
+              <w:t>3.56×</w:t>
+            </w:r>
+          </w:p>
+        </w:tc>
+      </w:tr>
+      <w:tr>
+        <w:tc>
+          <w:tcPr>
+            <w:tcW w:w="0" w:type="auto"/>
+            <w:hideMark/>
+          </w:tcPr>
+          <w:p>
+            <w:pPr>
+              <w:spacing w:after="160" w:line="278" w:lineRule="auto"/>
+              <w:rPr>
+                <w:i/>
+                <w:iCs/>
+              </w:rPr>
+            </w:pPr>
+            <w:r>
+              <w:rPr>
+                <w:i/>
+                <w:iCs/>
+              </w:rPr>
+              <w:t>512</w:t>
+            </w:r>
+          </w:p>
+        </w:tc>
+        <w:tc>
+          <w:tcPr>
+            <w:tcW w:w="0" w:type="auto"/>
+            <w:hideMark/>
+          </w:tcPr>
+          <w:p>
+            <w:pPr>
+              <w:spacing w:after="160" w:line="278" w:lineRule="auto"/>
+              <w:rPr>
+                <w:i/>
+                <w:iCs/>
+              </w:rPr>
+            </w:pPr>
+            <w:r>
+              <w:rPr>
+                <w:b/>
+                <w:bCs/>
+                <w:i/>
+                <w:iCs/>
+              </w:rPr>
+              <w:t>5.15×</w:t>
+            </w:r>
+          </w:p>
+        </w:tc>
+        <w:tc>
+          <w:tcPr>
+            <w:tcW w:w="0" w:type="auto"/>
+            <w:hideMark/>
+          </w:tcPr>
+          <w:p>
+            <w:pPr>
+              <w:spacing w:after="160" w:line="278" w:lineRule="auto"/>
+              <w:rPr>
+                <w:i/>
+                <w:iCs/>
+              </w:rPr>
+            </w:pPr>
+            <w:r>
+              <w:rPr>
+                <w:i/>
+                <w:iCs/>
+              </w:rPr>
+              <w:t>3.29×</w:t>
+            </w:r>
+          </w:p>
+        </w:tc>
+        <w:tc>
+          <w:tcPr>
+            <w:tcW w:w="0" w:type="auto"/>
+            <w:hideMark/>
+          </w:tcPr>
+          <w:p>
+            <w:pPr>
+              <w:spacing w:after="160" w:line="278" w:lineRule="auto"/>
+              <w:rPr>
+                <w:i/>
+                <w:iCs/>
+              </w:rPr>
+            </w:pPr>
+            <w:r>
+              <w:rPr>
+                <w:i/>
+                <w:iCs/>
+              </w:rPr>
+              <w:t>3.43×</w:t>
+            </w:r>
+          </w:p>
+        </w:tc>
+        <w:tc>
+          <w:tcPr>
+            <w:tcW w:w="0" w:type="auto"/>
+            <w:hideMark/>
+          </w:tcPr>
+          <w:p>
+            <w:pPr>
+              <w:spacing w:after="160" w:line="278" w:lineRule="auto"/>
+              <w:rPr>
+                <w:i/>
+                <w:iCs/>
+              </w:rPr>
+            </w:pPr>
+            <w:r>
+              <w:rPr>
+                <w:i/>
+                <w:iCs/>
+              </w:rPr>
+              <w:t>5.15×</w:t>
+            </w:r>
+          </w:p>
+        </w:tc>
+      </w:tr>
+      <w:tr>
+        <w:tc>
+          <w:tcPr>
+            <w:tcW w:w="0" w:type="auto"/>
+            <w:hideMark/>
+          </w:tcPr>
+          <w:p>
+            <w:pPr>
+              <w:spacing w:after="160" w:line="278" w:lineRule="auto"/>
+              <w:rPr>
+                <w:i/>
+                <w:iCs/>
+              </w:rPr>
+            </w:pPr>
+            <w:r>
+              <w:rPr>
+                <w:i/>
+                <w:iCs/>
+              </w:rPr>
+              <w:lastRenderedPageBreak/>
+              <w:t>1 024</w:t>
+            </w:r>
+          </w:p>
+        </w:tc>
+        <w:tc>
+          <w:tcPr>
+            <w:tcW w:w="0" w:type="auto"/>
+            <w:hideMark/>
+          </w:tcPr>
+          <w:p>
+            <w:pPr>
+              <w:spacing w:after="160" w:line="278" w:lineRule="auto"/>
+              <w:rPr>
+                <w:i/>
+                <w:iCs/>
+              </w:rPr>
+            </w:pPr>
+            <w:r>
+              <w:rPr>
+                <w:b/>
+                <w:bCs/>
+                <w:i/>
+                <w:iCs/>
+              </w:rPr>
+              <w:t>5.34×</w:t>
+            </w:r>
+          </w:p>
+        </w:tc>
+        <w:tc>
+          <w:tcPr>
+            <w:tcW w:w="0" w:type="auto"/>
+            <w:hideMark/>
+          </w:tcPr>
+          <w:p>
+            <w:pPr>
+              <w:spacing w:after="160" w:line="278" w:lineRule="auto"/>
+              <w:rPr>
+                <w:i/>
+                <w:iCs/>
+              </w:rPr>
+            </w:pPr>
+            <w:r>
+              <w:rPr>
+                <w:i/>
+                <w:iCs/>
+              </w:rPr>
+              <w:t>5.82×</w:t>
+            </w:r>
+          </w:p>
+        </w:tc>
+        <w:tc>
+          <w:tcPr>
+            <w:tcW w:w="0" w:type="auto"/>
+            <w:hideMark/>
+          </w:tcPr>
+          <w:p>
+            <w:pPr>
+              <w:spacing w:after="160" w:line="278" w:lineRule="auto"/>
+              <w:rPr>
+                <w:i/>
+                <w:iCs/>
+              </w:rPr>
+            </w:pPr>
+            <w:r>
+              <w:rPr>
+                <w:i/>
+                <w:iCs/>
+              </w:rPr>
+              <w:t>5.89×</w:t>
+            </w:r>
+          </w:p>
+        </w:tc>
+        <w:tc>
+          <w:tcPr>
+            <w:tcW w:w="0" w:type="auto"/>
+            <w:hideMark/>
+          </w:tcPr>
+          <w:p>
+            <w:pPr>
+              <w:spacing w:after="160" w:line="278" w:lineRule="auto"/>
+              <w:rPr>
+                <w:i/>
+                <w:iCs/>
+              </w:rPr>
+            </w:pPr>
+            <w:r>
+              <w:rPr>
+                <w:i/>
+                <w:iCs/>
+              </w:rPr>
+              <w:t>8.84×</w:t>
+            </w:r>
+          </w:p>
+        </w:tc>
+      </w:tr>
+      <w:tr>
+        <w:tc>
+          <w:tcPr>
+            <w:tcW w:w="0" w:type="auto"/>
+            <w:hideMark/>
+          </w:tcPr>
+          <w:p>
+            <w:pPr>
+              <w:spacing w:after="160" w:line="278" w:lineRule="auto"/>
+              <w:rPr>
+                <w:i/>
+                <w:iCs/>
+              </w:rPr>
+            </w:pPr>
+            <w:r>
+              <w:rPr>
+                <w:i/>
+                <w:iCs/>
+              </w:rPr>
+              <w:t>2 048</w:t>
+            </w:r>
+          </w:p>
+        </w:tc>
+        <w:tc>
+          <w:tcPr>
+            <w:tcW w:w="0" w:type="auto"/>
+            <w:hideMark/>
+          </w:tcPr>
+          <w:p>
+            <w:pPr>
+              <w:spacing w:after="160" w:line="278" w:lineRule="auto"/>
+              <w:rPr>
+                <w:i/>
+                <w:iCs/>
+              </w:rPr>
+            </w:pPr>
+            <w:r>
+              <w:rPr>
+                <w:b/>
+                <w:bCs/>
+                <w:i/>
+                <w:iCs/>
+              </w:rPr>
+              <w:t>10.17×</w:t>
+            </w:r>
+          </w:p>
+        </w:tc>
+        <w:tc>
+          <w:tcPr>
+            <w:tcW w:w="0" w:type="auto"/>
+            <w:hideMark/>
+          </w:tcPr>
+          <w:p>
+            <w:pPr>
+              <w:spacing w:after="160" w:line="278" w:lineRule="auto"/>
+              <w:rPr>
+                <w:i/>
+                <w:iCs/>
+              </w:rPr>
+            </w:pPr>
+            <w:r>
+              <w:rPr>
+                <w:i/>
+                <w:iCs/>
+              </w:rPr>
+              <w:t>7.30×</w:t>
+            </w:r>
+          </w:p>
+        </w:tc>
+        <w:tc>
+          <w:tcPr>
+            <w:tcW w:w="0" w:type="auto"/>
+            <w:hideMark/>
+          </w:tcPr>
+          <w:p>
+            <w:pPr>
+              <w:spacing w:after="160" w:line="278" w:lineRule="auto"/>
+              <w:rPr>
+                <w:i/>
+                <w:iCs/>
+              </w:rPr>
+            </w:pPr>
+            <w:r>
+              <w:rPr>
+                <w:i/>
+                <w:iCs/>
+              </w:rPr>
+              <w:t>7.25×</w:t>
+            </w:r>
+          </w:p>
+        </w:tc>
+        <w:tc>
+          <w:tcPr>
+            <w:tcW w:w="0" w:type="auto"/>
+            <w:hideMark/>
+          </w:tcPr>
+          <w:p>
+            <w:pPr>
+              <w:spacing w:after="160" w:line="278" w:lineRule="auto"/>
+              <w:rPr>
+                <w:i/>
+                <w:iCs/>
+              </w:rPr>
+            </w:pPr>
+            <w:r>
+              <w:rPr>
+                <w:i/>
+                <w:iCs/>
+              </w:rPr>
+              <w:t>9.53×</w:t>
+            </w:r>
+          </w:p>
+        </w:tc>
+      </w:tr>
+      <w:tr>
+        <w:tc>
+          <w:tcPr>
+            <w:tcW w:w="0" w:type="auto"/>
+            <w:hideMark/>
+          </w:tcPr>
+          <w:p>
+            <w:pPr>
+              <w:spacing w:after="160" w:line="278" w:lineRule="auto"/>
+              <w:rPr>
+                <w:i/>
+                <w:iCs/>
+              </w:rPr>
+            </w:pPr>
+            <w:r>
+              <w:rPr>
+                <w:i/>
+                <w:iCs/>
+              </w:rPr>
+              <w:t>4 096</w:t>
+            </w:r>
+          </w:p>
+        </w:tc>
+        <w:tc>
+          <w:tcPr>
+            <w:tcW w:w="0" w:type="auto"/>
+            <w:hideMark/>
+          </w:tcPr>
+          <w:p>
+            <w:pPr>
+              <w:spacing w:after="160" w:line="278" w:lineRule="auto"/>
+              <w:rPr>
+                <w:i/>
+                <w:iCs/>
+              </w:rPr>
+            </w:pPr>
+            <w:r>
+              <w:rPr>
+                <w:b/>
+                <w:bCs/>
+                <w:i/>
+                <w:iCs/>
+              </w:rPr>
+              <w:t>12.89×</w:t>
+            </w:r>
+          </w:p>
+        </w:tc>
+        <w:tc>
+          <w:tcPr>
+            <w:tcW w:w="0" w:type="auto"/>
+            <w:hideMark/>
+          </w:tcPr>
+          <w:p>
+            <w:pPr>
+              <w:spacing w:after="160" w:line="278" w:lineRule="auto"/>
+              <w:rPr>
+                <w:i/>
+                <w:iCs/>
+              </w:rPr>
+            </w:pPr>
+            <w:r>
+              <w:rPr>
+                <w:i/>
+                <w:iCs/>
+              </w:rPr>
+              <w:t>7.67×</w:t>
+            </w:r>
+          </w:p>
+        </w:tc>
+        <w:tc>
+          <w:tcPr>
+            <w:tcW w:w="0" w:type="auto"/>
+            <w:hideMark/>
+          </w:tcPr>
+          <w:p>
+            <w:pPr>
+              <w:spacing w:after="160" w:line="278" w:lineRule="auto"/>
+              <w:rPr>
+                <w:i/>
+                <w:iCs/>
+              </w:rPr>
+            </w:pPr>
+            <w:r>
+              <w:rPr>
+                <w:i/>
+                <w:iCs/>
+              </w:rPr>
+              <w:t>3.96×</w:t>
+            </w:r>
+          </w:p>
+        </w:tc>
+        <w:tc>
+          <w:tcPr>
+            <w:tcW w:w="0" w:type="auto"/>
+            <w:hideMark/>
+          </w:tcPr>
+          <w:p>
+            <w:pPr>
+              <w:spacing w:after="160" w:line="278" w:lineRule="auto"/>
+              <w:rPr>
+                <w:i/>
+                <w:iCs/>
+              </w:rPr>
+            </w:pPr>
+            <w:r>
+              <w:rPr>
+                <w:i/>
+                <w:iCs/>
+              </w:rPr>
+              <w:t>6.98×</w:t>
+            </w:r>
+          </w:p>
+        </w:tc>
+      </w:tr>
+      <w:tr>
+        <w:tc>
+          <w:tcPr>
+            <w:tcW w:w="0" w:type="auto"/>
+            <w:hideMark/>
+          </w:tcPr>
+          <w:p>
+            <w:pPr>
+              <w:spacing w:after="160" w:line="278" w:lineRule="auto"/>
+              <w:rPr>
+                <w:i/>
+                <w:iCs/>
+              </w:rPr>
+            </w:pPr>
+            <w:r>
+              <w:rPr>
+                <w:i/>
+                <w:iCs/>
+              </w:rPr>
+              <w:t>8 192</w:t>
+            </w:r>
+          </w:p>
+        </w:tc>
+        <w:tc>
+          <w:tcPr>
+            <w:tcW w:w="0" w:type="auto"/>
+            <w:hideMark/>
+          </w:tcPr>
+          <w:p>
+            <w:pPr>
+              <w:spacing w:after="160" w:line="278" w:lineRule="auto"/>
+              <w:rPr>
+                <w:i/>
+                <w:iCs/>
+              </w:rPr>
+            </w:pPr>
+            <w:r>
+              <w:rPr>
+                <w:b/>
+                <w:bCs/>
+                <w:i/>
+                <w:iCs/>
+              </w:rPr>
+              <w:t>5.43×</w:t>
+            </w:r>
+          </w:p>
+        </w:tc>
+        <w:tc>
+          <w:tcPr>
+            <w:tcW w:w="0" w:type="auto"/>
+            <w:hideMark/>
+          </w:tcPr>
+          <w:p>
+            <w:pPr>
+              <w:spacing w:after="160" w:line="278" w:lineRule="auto"/>
+              <w:rPr>
+                <w:i/>
+                <w:iCs/>
+              </w:rPr>
+            </w:pPr>
+            <w:r>
+              <w:rPr>
+                <w:i/>
+                <w:iCs/>
+              </w:rPr>
+              <w:t>6.14×</w:t>
+            </w:r>
+          </w:p>
+        </w:tc>
+        <w:tc>
+          <w:tcPr>
+            <w:tcW w:w="0" w:type="auto"/>
+            <w:hideMark/>
+          </w:tcPr>
+          <w:p>
+            <w:pPr>
+              <w:spacing w:after="160" w:line="278" w:lineRule="auto"/>
+              <w:rPr>
+                <w:i/>
+                <w:iCs/>
+              </w:rPr>
+            </w:pPr>
+            <w:r>
+              <w:rPr>
+                <w:i/>
+                <w:iCs/>
+              </w:rPr>
+              <w:t>7.77×</w:t>
+            </w:r>
+          </w:p>
+        </w:tc>
+        <w:tc>
+          <w:tcPr>
+            <w:tcW w:w="0" w:type="auto"/>
+            <w:hideMark/>
+          </w:tcPr>
+          <w:p>
+            <w:pPr>
+              <w:spacing w:after="160" w:line="278" w:lineRule="auto"/>
+              <w:rPr>
+                <w:i/>
+                <w:iCs/>
+              </w:rPr>
+            </w:pPr>
+            <w:r>
+              <w:rPr>
+                <w:i/>
+                <w:iCs/>
+              </w:rPr>
+              <w:t>8.04×</w:t>
+            </w:r>
+          </w:p>
+        </w:tc>
+      </w:tr>
+      <w:tr>
+        <w:tc>
+          <w:tcPr>
+            <w:tcW w:w="0" w:type="auto"/>
+            <w:hideMark/>
+          </w:tcPr>
+          <w:p>
+            <w:pPr>
+              <w:spacing w:after="160" w:line="278" w:lineRule="auto"/>
+              <w:rPr>
+                <w:i/>
+                <w:iCs/>
+              </w:rPr>
+            </w:pPr>
+            <w:r>
+              <w:rPr>
+                <w:i/>
+                <w:iCs/>
+              </w:rPr>
+              <w:t>16 384</w:t>
+            </w:r>
+          </w:p>
+        </w:tc>
+        <w:tc>
+          <w:tcPr>
+            <w:tcW w:w="0" w:type="auto"/>
+            <w:hideMark/>
+          </w:tcPr>
+          <w:p>
+            <w:pPr>
+              <w:spacing w:after="160" w:line="278" w:lineRule="auto"/>
+              <w:rPr>
+                <w:i/>
+                <w:iCs/>
+              </w:rPr>
+            </w:pPr>
+            <w:r>
+              <w:rPr>
+                <w:b/>
+                <w:bCs/>
+                <w:i/>
+                <w:iCs/>
+              </w:rPr>
+              <w:t>9.58×</w:t>
+            </w:r>
+          </w:p>
+        </w:tc>
+        <w:tc>
+          <w:tcPr>
+            <w:tcW w:w="0" w:type="auto"/>
+            <w:hideMark/>
+          </w:tcPr>
+          <w:p>
+            <w:pPr>
+              <w:spacing w:after="160" w:line="278" w:lineRule="auto"/>
+              <w:rPr>
+                <w:i/>
+                <w:iCs/>
+              </w:rPr>
+            </w:pPr>
+            <w:r>
+              <w:rPr>
+                <w:i/>
+                <w:iCs/>
+              </w:rPr>
+              <w:t>8.14×</w:t>
+            </w:r>
+          </w:p>
+        </w:tc>
+        <w:tc>
+          <w:tcPr>
+            <w:tcW w:w="0" w:type="auto"/>
+            <w:hideMark/>
+          </w:tcPr>
+          <w:p>
+            <w:pPr>
+              <w:spacing w:after="160" w:line="278" w:lineRule="auto"/>
+              <w:rPr>
+                <w:i/>
+                <w:iCs/>
+              </w:rPr>
+            </w:pPr>
+            <w:r>
+              <w:rPr>
+                <w:i/>
+                <w:iCs/>
+              </w:rPr>
+              <w:t>7.86×</w:t>
+            </w:r>
+          </w:p>
+        </w:tc>
+        <w:tc>
+          <w:tcPr>
+            <w:tcW w:w="0" w:type="auto"/>
+            <w:hideMark/>
+          </w:tcPr>
+          <w:p>
+            <w:pPr>
+              <w:spacing w:after="160" w:line="278" w:lineRule="auto"/>
+              <w:rPr>
+                <w:i/>
+                <w:iCs/>
+              </w:rPr>
+            </w:pPr>
+            <w:r>
+              <w:rPr>
+                <w:i/>
+                <w:iCs/>
+              </w:rPr>
+              <w:t>8.23×</w:t>
+            </w:r>
+          </w:p>
+        </w:tc>
+      </w:tr>
+      <w:tr>
+        <w:tc>
+          <w:tcPr>
+            <w:tcW w:w="0" w:type="auto"/>
+            <w:hideMark/>
+          </w:tcPr>
+          <w:p>
+            <w:pPr>
+              <w:spacing w:after="160" w:line="278" w:lineRule="auto"/>
+              <w:rPr>
+                <w:i/>
+                <w:iCs/>
+              </w:rPr>
+            </w:pPr>
+            <w:r>
+              <w:rPr>
+                <w:i/>
+                <w:iCs/>
+              </w:rPr>
+              <w:t>32 768</w:t>
+            </w:r>
+          </w:p>
+        </w:tc>
+        <w:tc>
+          <w:tcPr>
+            <w:tcW w:w="0" w:type="auto"/>
+            <w:hideMark/>
+          </w:tcPr>
+          <w:p>
+            <w:pPr>
+              <w:spacing w:after="160" w:line="278" w:lineRule="auto"/>
+              <w:rPr>
+                <w:i/>
+                <w:iCs/>
+              </w:rPr>
+            </w:pPr>
+            <w:r>
+              <w:rPr>
+                <w:b/>
+                <w:bCs/>
+                <w:i/>
+                <w:iCs/>
+              </w:rPr>
+              <w:t>11.70×</w:t>
+            </w:r>
+          </w:p>
+        </w:tc>
+        <w:tc>
+          <w:tcPr>
+            <w:tcW w:w="0" w:type="auto"/>
+            <w:hideMark/>
+          </w:tcPr>
+          <w:p>
+            <w:pPr>
+              <w:spacing w:after="160" w:line="278" w:lineRule="auto"/>
+              <w:rPr>
+                <w:i/>
+                <w:iCs/>
+              </w:rPr>
+            </w:pPr>
+            <w:r>
+              <w:rPr>
+                <w:i/>
+                <w:iCs/>
+              </w:rPr>
+              <w:t>8.09×</w:t>
+            </w:r>
+          </w:p>
+        </w:tc>
+        <w:tc>
+          <w:tcPr>
+            <w:tcW w:w="0" w:type="auto"/>
+            <w:hideMark/>
+          </w:tcPr>
+          <w:p>
+            <w:pPr>
+              <w:spacing w:after="160" w:line="278" w:lineRule="auto"/>
+              <w:rPr>
+                <w:i/>
+                <w:iCs/>
+              </w:rPr>
+            </w:pPr>
+            <w:r>
+              <w:rPr>
+                <w:i/>
+                <w:iCs/>
+              </w:rPr>
+              <w:t>7.82×</w:t>
+            </w:r>
+          </w:p>
+        </w:tc>
+        <w:tc>
+          <w:tcPr>
+            <w:tcW w:w="0" w:type="auto"/>
+            <w:hideMark/>
+          </w:tcPr>
+          <w:p>
+            <w:pPr>
+              <w:spacing w:after="160" w:line="278" w:lineRule="auto"/>
+              <w:rPr>
+                <w:i/>
+                <w:iCs/>
+              </w:rPr>
+            </w:pPr>
+            <w:r>
+              <w:rPr>
+                <w:i/>
+                <w:iCs/>
+              </w:rPr>
+              <w:t>11.00×</w:t>
             </w:r>
           </w:p>
         </w:tc>
       </w:tr>
     </w:tbl>
-    <w:p>
-      <w:r>
-        <w:rPr>
-          <w:i/>
-          <w:iCs/>
-        </w:rPr>
-        <w:t>(selected dims for compact view — full table available)</w:t>
-      </w:r>
-    </w:p>
+    <w:p/>
     <w:p>
       <w:r>
         <w:pict w14:anchorId="2E5A6EE5">
@@ -1058,7 +2223,6 @@
         </w:pict>
       </w:r>
     </w:p>
-    <w:p/>
     <w:p>
       <w:pPr>
         <w:rPr>
@@ -1071,7 +2235,74 @@
           <w:b/>
           <w:bCs/>
         </w:rPr>
-        <w:lastRenderedPageBreak/>
+        <w:t>insights</w:t>
+      </w:r>
+    </w:p>
+    <w:p>
+      <w:pPr>
+        <w:numPr>
+          <w:ilvl w:val="0"/>
+          <w:numId w:val="4"/>
+        </w:numPr>
+      </w:pPr>
+      <w:r>
+        <w:t>For very small problems (&lt; 32) all parallel variants under-perform serial – MPI overhead dominates.</w:t>
+      </w:r>
+    </w:p>
+    <w:p>
+      <w:pPr>
+        <w:numPr>
+          <w:ilvl w:val="0"/>
+          <w:numId w:val="4"/>
+        </w:numPr>
+      </w:pPr>
+      <w:r>
+        <w:t>task0 eventually outscales the pure serial baseline because it still scatters work, but the distributed algorithm becomes the best from 1 024 elements onward.</w:t>
+      </w:r>
+    </w:p>
+    <w:p>
+      <w:pPr>
+        <w:numPr>
+          <w:ilvl w:val="0"/>
+          <w:numId w:val="4"/>
+        </w:numPr>
+      </w:pPr>
+      <w:r>
+        <w:t>mergepath_omp is the most efficient shared-memory choice up to ≈ 4 k elements; beyond that, MPI wins.</w:t>
+      </w:r>
+    </w:p>
+    <w:p>
+      <w:pPr>
+        <w:numPr>
+          <w:ilvl w:val="0"/>
+          <w:numId w:val="4"/>
+        </w:numPr>
+      </w:pPr>
+      <w:r>
+        <w:t>Large-scale (32 k) shows ~11× speed-up with both task-root and fully distributed strategies on 4 cores</w:t>
+      </w:r>
+      <w:r>
+        <w:t xml:space="preserve"> </w:t>
+      </w:r>
+      <w:r>
+        <w:t xml:space="preserve"> good </w:t>
+      </w:r>
+      <w:r>
+        <w:t>.</w:t>
+      </w:r>
+    </w:p>
+    <w:p>
+      <w:pPr>
+        <w:rPr>
+          <w:b/>
+          <w:bCs/>
+        </w:rPr>
+      </w:pPr>
+      <w:r>
+        <w:rPr>
+          <w:b/>
+          <w:bCs/>
+        </w:rPr>
         <w:t>Main takeaway:</w:t>
       </w:r>
     </w:p>
@@ -1180,6 +2411,7 @@
         </w:numPr>
       </w:pPr>
       <w:r>
+        <w:lastRenderedPageBreak/>
         <w:t>unique_ptr helps memory safety, but only if ownership transfers are carefully handled.</w:t>
       </w:r>
     </w:p>
@@ -1507,6 +2739,155 @@
     </w:lvl>
   </w:abstractNum>
   <w:abstractNum w:abstractNumId="2" w15:restartNumberingAfterBreak="0">
+    <w:nsid w:val="723823D6"/>
+    <w:multiLevelType w:val="multilevel"/>
+    <w:tmpl w:val="F19CA46E"/>
+    <w:lvl w:ilvl="0">
+      <w:start w:val="1"/>
+      <w:numFmt w:val="bullet"/>
+      <w:lvlText w:val=""/>
+      <w:lvlJc w:val="left"/>
+      <w:pPr>
+        <w:tabs>
+          <w:tab w:val="num" w:pos="720"/>
+        </w:tabs>
+        <w:ind w:left="720" w:hanging="360"/>
+      </w:pPr>
+      <w:rPr>
+        <w:rFonts w:ascii="Symbol" w:hAnsi="Symbol" w:hint="default"/>
+        <w:sz w:val="20"/>
+      </w:rPr>
+    </w:lvl>
+    <w:lvl w:ilvl="1" w:tentative="1">
+      <w:start w:val="1"/>
+      <w:numFmt w:val="bullet"/>
+      <w:lvlText w:val="o"/>
+      <w:lvlJc w:val="left"/>
+      <w:pPr>
+        <w:tabs>
+          <w:tab w:val="num" w:pos="1440"/>
+        </w:tabs>
+        <w:ind w:left="1440" w:hanging="360"/>
+      </w:pPr>
+      <w:rPr>
+        <w:rFonts w:ascii="Courier New" w:hAnsi="Courier New" w:hint="default"/>
+        <w:sz w:val="20"/>
+      </w:rPr>
+    </w:lvl>
+    <w:lvl w:ilvl="2" w:tentative="1">
+      <w:start w:val="1"/>
+      <w:numFmt w:val="bullet"/>
+      <w:lvlText w:val=""/>
+      <w:lvlJc w:val="left"/>
+      <w:pPr>
+        <w:tabs>
+          <w:tab w:val="num" w:pos="2160"/>
+        </w:tabs>
+        <w:ind w:left="2160" w:hanging="360"/>
+      </w:pPr>
+      <w:rPr>
+        <w:rFonts w:ascii="Wingdings" w:hAnsi="Wingdings" w:hint="default"/>
+        <w:sz w:val="20"/>
+      </w:rPr>
+    </w:lvl>
+    <w:lvl w:ilvl="3" w:tentative="1">
+      <w:start w:val="1"/>
+      <w:numFmt w:val="bullet"/>
+      <w:lvlText w:val=""/>
+      <w:lvlJc w:val="left"/>
+      <w:pPr>
+        <w:tabs>
+          <w:tab w:val="num" w:pos="2880"/>
+        </w:tabs>
+        <w:ind w:left="2880" w:hanging="360"/>
+      </w:pPr>
+      <w:rPr>
+        <w:rFonts w:ascii="Wingdings" w:hAnsi="Wingdings" w:hint="default"/>
+        <w:sz w:val="20"/>
+      </w:rPr>
+    </w:lvl>
+    <w:lvl w:ilvl="4" w:tentative="1">
+      <w:start w:val="1"/>
+      <w:numFmt w:val="bullet"/>
+      <w:lvlText w:val=""/>
+      <w:lvlJc w:val="left"/>
+      <w:pPr>
+        <w:tabs>
+          <w:tab w:val="num" w:pos="3600"/>
+        </w:tabs>
+        <w:ind w:left="3600" w:hanging="360"/>
+      </w:pPr>
+      <w:rPr>
+        <w:rFonts w:ascii="Wingdings" w:hAnsi="Wingdings" w:hint="default"/>
+        <w:sz w:val="20"/>
+      </w:rPr>
+    </w:lvl>
+    <w:lvl w:ilvl="5" w:tentative="1">
+      <w:start w:val="1"/>
+      <w:numFmt w:val="bullet"/>
+      <w:lvlText w:val=""/>
+      <w:lvlJc w:val="left"/>
+      <w:pPr>
+        <w:tabs>
+          <w:tab w:val="num" w:pos="4320"/>
+        </w:tabs>
+        <w:ind w:left="4320" w:hanging="360"/>
+      </w:pPr>
+      <w:rPr>
+        <w:rFonts w:ascii="Wingdings" w:hAnsi="Wingdings" w:hint="default"/>
+        <w:sz w:val="20"/>
+      </w:rPr>
+    </w:lvl>
+    <w:lvl w:ilvl="6" w:tentative="1">
+      <w:start w:val="1"/>
+      <w:numFmt w:val="bullet"/>
+      <w:lvlText w:val=""/>
+      <w:lvlJc w:val="left"/>
+      <w:pPr>
+        <w:tabs>
+          <w:tab w:val="num" w:pos="5040"/>
+        </w:tabs>
+        <w:ind w:left="5040" w:hanging="360"/>
+      </w:pPr>
+      <w:rPr>
+        <w:rFonts w:ascii="Wingdings" w:hAnsi="Wingdings" w:hint="default"/>
+        <w:sz w:val="20"/>
+      </w:rPr>
+    </w:lvl>
+    <w:lvl w:ilvl="7" w:tentative="1">
+      <w:start w:val="1"/>
+      <w:numFmt w:val="bullet"/>
+      <w:lvlText w:val=""/>
+      <w:lvlJc w:val="left"/>
+      <w:pPr>
+        <w:tabs>
+          <w:tab w:val="num" w:pos="5760"/>
+        </w:tabs>
+        <w:ind w:left="5760" w:hanging="360"/>
+      </w:pPr>
+      <w:rPr>
+        <w:rFonts w:ascii="Wingdings" w:hAnsi="Wingdings" w:hint="default"/>
+        <w:sz w:val="20"/>
+      </w:rPr>
+    </w:lvl>
+    <w:lvl w:ilvl="8" w:tentative="1">
+      <w:start w:val="1"/>
+      <w:numFmt w:val="bullet"/>
+      <w:lvlText w:val=""/>
+      <w:lvlJc w:val="left"/>
+      <w:pPr>
+        <w:tabs>
+          <w:tab w:val="num" w:pos="6480"/>
+        </w:tabs>
+        <w:ind w:left="6480" w:hanging="360"/>
+      </w:pPr>
+      <w:rPr>
+        <w:rFonts w:ascii="Wingdings" w:hAnsi="Wingdings" w:hint="default"/>
+        <w:sz w:val="20"/>
+      </w:rPr>
+    </w:lvl>
+  </w:abstractNum>
+  <w:abstractNum w:abstractNumId="3" w15:restartNumberingAfterBreak="0">
     <w:nsid w:val="76E03825"/>
     <w:multiLevelType w:val="hybridMultilevel"/>
     <w:tmpl w:val="95B8455C"/>
@@ -1626,6 +3007,9 @@
     <w:abstractNumId w:val="1"/>
   </w:num>
   <w:num w:numId="3" w16cid:durableId="1484469741">
+    <w:abstractNumId w:val="3"/>
+  </w:num>
+  <w:num w:numId="4" w16cid:durableId="1289047856">
     <w:abstractNumId w:val="2"/>
   </w:num>
 </w:numbering>

</xml_diff>